<commit_message>
Updated Login in UserGuide
</commit_message>
<xml_diff>
--- a/Documents/Week7/07_Team3WorkRequestUserGuide.docx
+++ b/Documents/Week7/07_Team3WorkRequestUserGuide.docx
@@ -2328,7 +2328,6 @@
         </w:rPr>
         <w:t xml:space="preserve">Open the </w:t>
       </w:r>
-      <w:proofErr w:type="spellStart"/>
       <w:r>
         <w:rPr>
           <w:rFonts w:ascii="Arial" w:eastAsia="Arial" w:hAnsi="Arial" w:cs="Arial"/>
@@ -2336,7 +2335,6 @@
         </w:rPr>
         <w:t>Login.Java</w:t>
       </w:r>
-      <w:proofErr w:type="spellEnd"/>
       <w:r>
         <w:t xml:space="preserve"> </w:t>
       </w:r>
@@ -2534,21 +2532,8 @@
           <w:between w:val="nil"/>
         </w:pBdr>
       </w:pPr>
-      <w:proofErr w:type="spellStart"/>
-      <w:r>
-        <w:t>Reassigner</w:t>
-      </w:r>
-      <w:proofErr w:type="spellEnd"/>
-      <w:r>
-        <w:t xml:space="preserve">: The </w:t>
-      </w:r>
-      <w:proofErr w:type="spellStart"/>
-      <w:r>
-        <w:t>Reassigner</w:t>
-      </w:r>
-      <w:proofErr w:type="spellEnd"/>
-      <w:r>
-        <w:t xml:space="preserve"> is able to open a WR and reassign a WR to other Assignees</w:t>
+      <w:r>
+        <w:t>Reassigner: The Reassigner is able to open a WR and reassign a WR to other Assignees</w:t>
       </w:r>
     </w:p>
     <w:p>
@@ -2582,11 +2567,9 @@
           <w:numId w:val="10"/>
         </w:numPr>
       </w:pPr>
-      <w:bookmarkStart w:id="5" w:name="_Toc87963828"/>
-      <w:r>
-        <w:t>Create a new Work Request</w:t>
-      </w:r>
-      <w:bookmarkEnd w:id="5"/>
+      <w:r>
+        <w:t>Login</w:t>
+      </w:r>
     </w:p>
     <w:p>
       <w:pPr>
@@ -2596,13 +2579,18 @@
         </w:numPr>
       </w:pPr>
       <w:r>
-        <w:t>Click one of the 3 available</w:t>
-      </w:r>
-      <w:r>
-        <w:t xml:space="preserve"> “New Work Request”</w:t>
-      </w:r>
-      <w:r>
-        <w:t xml:space="preserve"> buttons</w:t>
+        <w:t>Select Azure or LocalHost Login depending on your environment</w:t>
+      </w:r>
+    </w:p>
+    <w:p>
+      <w:pPr>
+        <w:numPr>
+          <w:ilvl w:val="2"/>
+          <w:numId w:val="5"/>
+        </w:numPr>
+      </w:pPr>
+      <w:r>
+        <w:t>Azure Login is [See Test Plan]</w:t>
       </w:r>
     </w:p>
     <w:p>
@@ -2616,22 +2604,24 @@
         <w:rPr>
           <w:noProof/>
         </w:rPr>
+        <w:lastRenderedPageBreak/>
         <w:drawing>
-          <wp:inline distT="114300" distB="114300" distL="114300" distR="114300" wp14:anchorId="6F7B5544" wp14:editId="6F7B5545">
-            <wp:extent cx="2257425" cy="1266825"/>
-            <wp:effectExtent l="0" t="0" r="0" b="0"/>
-            <wp:docPr id="42" name="image9.png"/>
-            <wp:cNvGraphicFramePr/>
+          <wp:inline distT="0" distB="0" distL="0" distR="0" wp14:anchorId="5F878002" wp14:editId="6C46BA0B">
+            <wp:extent cx="4029075" cy="2390775"/>
+            <wp:effectExtent l="0" t="0" r="9525" b="9525"/>
+            <wp:docPr id="8" name="Picture 8"/>
+            <wp:cNvGraphicFramePr>
+              <a:graphicFrameLocks xmlns:a="http://schemas.openxmlformats.org/drawingml/2006/main" noChangeAspect="1"/>
+            </wp:cNvGraphicFramePr>
             <a:graphic xmlns:a="http://schemas.openxmlformats.org/drawingml/2006/main">
               <a:graphicData uri="http://schemas.openxmlformats.org/drawingml/2006/picture">
                 <pic:pic xmlns:pic="http://schemas.openxmlformats.org/drawingml/2006/picture">
                   <pic:nvPicPr>
-                    <pic:cNvPr id="0" name="image9.png"/>
-                    <pic:cNvPicPr preferRelativeResize="0"/>
+                    <pic:cNvPr id="1" name=""/>
+                    <pic:cNvPicPr/>
                   </pic:nvPicPr>
                   <pic:blipFill>
                     <a:blip r:embed="rId9"/>
-                    <a:srcRect/>
                     <a:stretch>
                       <a:fillRect/>
                     </a:stretch>
@@ -2639,12 +2629,11 @@
                   <pic:spPr>
                     <a:xfrm>
                       <a:off x="0" y="0"/>
-                      <a:ext cx="2257425" cy="1266825"/>
+                      <a:ext cx="4029075" cy="2390775"/>
                     </a:xfrm>
                     <a:prstGeom prst="rect">
                       <a:avLst/>
                     </a:prstGeom>
-                    <a:ln/>
                   </pic:spPr>
                 </pic:pic>
               </a:graphicData>
@@ -2661,12 +2650,11 @@
           <w:numId w:val="10"/>
         </w:numPr>
       </w:pPr>
-      <w:bookmarkStart w:id="6" w:name="_Toc87963829"/>
-      <w:r>
-        <w:lastRenderedPageBreak/>
+      <w:bookmarkStart w:id="5" w:name="_Toc87963829"/>
+      <w:r>
         <w:t>General Information Tab</w:t>
       </w:r>
-      <w:bookmarkEnd w:id="6"/>
+      <w:bookmarkEnd w:id="5"/>
     </w:p>
     <w:p>
       <w:pPr>
@@ -2942,12 +2930,12 @@
           <w:smallCaps/>
         </w:rPr>
       </w:pPr>
-      <w:bookmarkStart w:id="7" w:name="_Toc87963830"/>
+      <w:bookmarkStart w:id="6" w:name="_Toc87963830"/>
       <w:r>
         <w:lastRenderedPageBreak/>
         <w:t>Project Information Tab</w:t>
       </w:r>
-      <w:bookmarkEnd w:id="7"/>
+      <w:bookmarkEnd w:id="6"/>
     </w:p>
     <w:p>
       <w:pPr>
@@ -3192,21 +3180,7 @@
         <w:rPr>
           <w:color w:val="000000"/>
         </w:rPr>
-        <w:t xml:space="preserve">If you provide a PAIN ID some information can be copied from the project on the </w:t>
-      </w:r>
-      <w:proofErr w:type="spellStart"/>
-      <w:r>
-        <w:rPr>
-          <w:color w:val="000000"/>
-        </w:rPr>
-        <w:t>PnA</w:t>
-      </w:r>
-      <w:proofErr w:type="spellEnd"/>
-      <w:r>
-        <w:rPr>
-          <w:color w:val="000000"/>
-        </w:rPr>
-        <w:t xml:space="preserve"> portal</w:t>
+        <w:t>If you provide a PAIN ID some information can be copied from the project on the PnA portal</w:t>
       </w:r>
     </w:p>
     <w:p>
@@ -3330,12 +3304,12 @@
           <w:smallCaps/>
         </w:rPr>
       </w:pPr>
-      <w:bookmarkStart w:id="8" w:name="_Toc87963831"/>
+      <w:bookmarkStart w:id="7" w:name="_Toc87963831"/>
       <w:r>
         <w:lastRenderedPageBreak/>
         <w:t>Assignment Type Tab</w:t>
       </w:r>
-      <w:bookmarkEnd w:id="8"/>
+      <w:bookmarkEnd w:id="7"/>
     </w:p>
     <w:p>
       <w:pPr>
@@ -3655,11 +3629,11 @@
           <w:smallCaps/>
         </w:rPr>
       </w:pPr>
-      <w:bookmarkStart w:id="9" w:name="_Toc87963832"/>
+      <w:bookmarkStart w:id="8" w:name="_Toc87963832"/>
       <w:r>
         <w:t>Cost Distribution Tab</w:t>
       </w:r>
-      <w:bookmarkEnd w:id="9"/>
+      <w:bookmarkEnd w:id="8"/>
     </w:p>
     <w:p>
       <w:pPr>
@@ -4085,12 +4059,12 @@
           <w:smallCaps/>
         </w:rPr>
       </w:pPr>
-      <w:bookmarkStart w:id="10" w:name="_Toc87963833"/>
+      <w:bookmarkStart w:id="9" w:name="_Toc87963833"/>
       <w:r>
         <w:lastRenderedPageBreak/>
         <w:t>Personnel Assignment Tab</w:t>
       </w:r>
-      <w:bookmarkEnd w:id="10"/>
+      <w:bookmarkEnd w:id="9"/>
     </w:p>
     <w:p>
       <w:pPr>
@@ -4386,12 +4360,12 @@
           <w:smallCaps/>
         </w:rPr>
       </w:pPr>
-      <w:bookmarkStart w:id="11" w:name="_Toc87963834"/>
+      <w:bookmarkStart w:id="10" w:name="_Toc87963834"/>
       <w:r>
         <w:lastRenderedPageBreak/>
         <w:t>History Tab</w:t>
       </w:r>
-      <w:bookmarkEnd w:id="11"/>
+      <w:bookmarkEnd w:id="10"/>
     </w:p>
     <w:p>
       <w:pPr>
@@ -4586,12 +4560,12 @@
       <w:r>
         <w:br w:type="page"/>
       </w:r>
-      <w:bookmarkStart w:id="12" w:name="_Toc87963835"/>
+      <w:bookmarkStart w:id="11" w:name="_Toc87963835"/>
       <w:r>
         <w:lastRenderedPageBreak/>
         <w:t>USER GUIDE Approval</w:t>
       </w:r>
-      <w:bookmarkEnd w:id="12"/>
+      <w:bookmarkEnd w:id="11"/>
     </w:p>
     <w:p>
       <w:pPr>
@@ -4692,8 +4666,8 @@
                 <w:rFonts w:ascii="Arial" w:eastAsia="Arial" w:hAnsi="Arial" w:cs="Arial"/>
               </w:rPr>
             </w:pPr>
-            <w:bookmarkStart w:id="13" w:name="_heading=h.2jxsxqh" w:colFirst="0" w:colLast="0"/>
-            <w:bookmarkEnd w:id="13"/>
+            <w:bookmarkStart w:id="12" w:name="_heading=h.2jxsxqh" w:colFirst="0" w:colLast="0"/>
+            <w:bookmarkEnd w:id="12"/>
             <w:r>
               <w:rPr>
                 <w:rFonts w:ascii="Arial" w:eastAsia="Arial" w:hAnsi="Arial" w:cs="Arial"/>
@@ -5105,35 +5079,7 @@
               <w:rPr>
                 <w:rFonts w:ascii="Arial" w:eastAsia="Arial" w:hAnsi="Arial" w:cs="Arial"/>
               </w:rPr>
-              <w:t xml:space="preserve">Will </w:t>
-            </w:r>
-            <w:proofErr w:type="spellStart"/>
-            <w:r>
-              <w:rPr>
-                <w:rFonts w:ascii="Arial" w:eastAsia="Arial" w:hAnsi="Arial" w:cs="Arial"/>
-              </w:rPr>
-              <w:t>Tchouente</w:t>
-            </w:r>
-            <w:proofErr w:type="spellEnd"/>
-            <w:r>
-              <w:rPr>
-                <w:rFonts w:ascii="Arial" w:eastAsia="Arial" w:hAnsi="Arial" w:cs="Arial"/>
-              </w:rPr>
-              <w:t xml:space="preserve"> (</w:t>
-            </w:r>
-            <w:proofErr w:type="spellStart"/>
-            <w:r>
-              <w:rPr>
-                <w:rFonts w:ascii="Arial" w:eastAsia="Arial" w:hAnsi="Arial" w:cs="Arial"/>
-              </w:rPr>
-              <w:t>Aurelien</w:t>
-            </w:r>
-            <w:proofErr w:type="spellEnd"/>
-            <w:r>
-              <w:rPr>
-                <w:rFonts w:ascii="Arial" w:eastAsia="Arial" w:hAnsi="Arial" w:cs="Arial"/>
-              </w:rPr>
-              <w:t>)</w:t>
+              <w:t>Will Tchouente (Aurelien)</w:t>
             </w:r>
           </w:p>
         </w:tc>
@@ -5922,16 +5868,8 @@
               <w:rPr>
                 <w:rFonts w:ascii="Arial" w:eastAsia="Arial" w:hAnsi="Arial" w:cs="Arial"/>
               </w:rPr>
-              <w:t xml:space="preserve">Ryan </w:t>
-            </w:r>
-            <w:proofErr w:type="spellStart"/>
-            <w:r>
-              <w:rPr>
-                <w:rFonts w:ascii="Arial" w:eastAsia="Arial" w:hAnsi="Arial" w:cs="Arial"/>
-              </w:rPr>
-              <w:t>Moszynski</w:t>
-            </w:r>
-            <w:proofErr w:type="spellEnd"/>
+              <w:t>Ryan Moszynski</w:t>
+            </w:r>
           </w:p>
         </w:tc>
         <w:tc>

</xml_diff>